<commit_message>
Mit related work weiter gemacht
</commit_message>
<xml_diff>
--- a/thesis/Gliederung.docx
+++ b/thesis/Gliederung.docx
@@ -714,13 +714,7 @@
         <w:rPr>
           <w:lang w:val="de-DE"/>
         </w:rPr>
-        <w:t>Verbesserung der Suchanfrage z.B. durch maschinelles Lernen</w:t>
-      </w:r>
-      <w:r>
-        <w:rPr>
-          <w:lang w:val="de-DE"/>
-        </w:rPr>
-        <w:t xml:space="preserve"> </w:t>
+        <w:t xml:space="preserve">Verbesserung der Suchanfrage z.B. durch maschinelles Lernen </w:t>
       </w:r>
     </w:p>
     <w:p>
@@ -1081,27 +1075,26 @@
           <w:lang w:val="de-DE"/>
         </w:rPr>
       </w:pPr>
+      <w:r>
+        <w:rPr>
+          <w:lang w:val="de-DE"/>
+        </w:rPr>
+        <w:t>Steigerung der Effektivität und Produktivität von wissenschaftlichem Arbeiten</w:t>
+      </w:r>
+    </w:p>
+    <w:p>
+      <w:pPr>
+        <w:pStyle w:val="TextBody"/>
+        <w:numPr>
+          <w:ilvl w:val="1"/>
+          <w:numId w:val="2"/>
+        </w:numPr>
+        <w:rPr>
+          <w:lang w:val="de-DE"/>
+        </w:rPr>
+      </w:pPr>
       <w:bookmarkStart w:id="0" w:name="__DdeLink__149_1096010015"/>
-      <w:r>
-        <w:rPr>
-          <w:lang w:val="de-DE"/>
-        </w:rPr>
-        <w:t>Steigerung der Effektivität und Produktivität von wissenschaftlichem Arbeiten</w:t>
-      </w:r>
-    </w:p>
-    <w:p>
-      <w:pPr>
-        <w:pStyle w:val="TextBody"/>
-        <w:numPr>
-          <w:ilvl w:val="1"/>
-          <w:numId w:val="2"/>
-        </w:numPr>
-        <w:rPr>
-          <w:lang w:val="de-DE"/>
-        </w:rPr>
-      </w:pPr>
-      <w:bookmarkStart w:id="1" w:name="__DdeLink__149_1096010015"/>
-      <w:bookmarkEnd w:id="1"/>
+      <w:bookmarkEnd w:id="0"/>
       <w:r>
         <w:rPr>
           <w:lang w:val="de-DE"/>

</xml_diff>